<commit_message>
Improved pango_lin retrieval, cleaner input reading
</commit_message>
<xml_diff>
--- a/to_do.docx
+++ b/to_do.docx
@@ -15,12 +15,14 @@
         </w:rPr>
         <w:t>st</w:t>
       </w:r>
+      <w:proofErr w:type="gramStart"/>
       <w:r>
         <w:t xml:space="preserve"> </w:t>
       </w:r>
       <w:r>
         <w:t>2022</w:t>
       </w:r>
+      <w:proofErr w:type="gramEnd"/>
     </w:p>
     <w:p>
       <w:pPr>
@@ -76,7 +78,15 @@
         <w:t xml:space="preserve">|| </w:t>
       </w:r>
       <w:r>
-        <w:t>TP2 cluster | Pango lineage | Size</w:t>
+        <w:t xml:space="preserve">TP2 cluster | </w:t>
+      </w:r>
+      <w:proofErr w:type="spellStart"/>
+      <w:r>
+        <w:t>Pango</w:t>
+      </w:r>
+      <w:proofErr w:type="spellEnd"/>
+      <w:r>
+        <w:t xml:space="preserve"> lineage | Size</w:t>
       </w:r>
       <w:r>
         <w:t xml:space="preserve"> ||</w:t>
@@ -87,7 +97,7 @@
         <w:pStyle w:val="ListParagraph"/>
         <w:numPr>
           <w:ilvl w:val="0"/>
-          <w:numId w:val="4"/>
+          <w:numId w:val="18"/>
         </w:numPr>
         <w:ind w:left="720"/>
       </w:pPr>
@@ -205,7 +215,15 @@
         </w:numPr>
       </w:pPr>
       <w:r>
-        <w:t>better average_dists implementation (faster, for larger files)</w:t>
+        <w:t xml:space="preserve">better </w:t>
+      </w:r>
+      <w:proofErr w:type="spellStart"/>
+      <w:r>
+        <w:t>average_dists</w:t>
+      </w:r>
+      <w:proofErr w:type="spellEnd"/>
+      <w:r>
+        <w:t xml:space="preserve"> implementation (faster, for larger files)</w:t>
       </w:r>
     </w:p>
     <w:p>
@@ -313,12 +331,21 @@
       <w:r>
         <w:t xml:space="preserve">new report missing the first week of 2021, use </w:t>
       </w:r>
+      <w:proofErr w:type="spellStart"/>
       <w:r>
         <w:rPr>
           <w:i/>
           <w:iCs/>
         </w:rPr>
-        <w:t xml:space="preserve">YearWeek </w:t>
+        <w:t>YearWeek</w:t>
+      </w:r>
+      <w:proofErr w:type="spellEnd"/>
+      <w:r>
+        <w:rPr>
+          <w:i/>
+          <w:iCs/>
+        </w:rPr>
+        <w:t xml:space="preserve"> </w:t>
       </w:r>
       <w:r>
         <w:t xml:space="preserve">instead of </w:t>
@@ -353,8 +380,13 @@
         <w:ind w:left="720"/>
       </w:pPr>
       <w:r>
-        <w:t>add as option in form_inputs</w:t>
-      </w:r>
+        <w:t xml:space="preserve">add as option in </w:t>
+      </w:r>
+      <w:proofErr w:type="spellStart"/>
+      <w:r>
+        <w:t>form_inputs</w:t>
+      </w:r>
+      <w:proofErr w:type="spellEnd"/>
     </w:p>
     <w:p>
       <w:pPr>
@@ -400,8 +432,13 @@
           <w:numId w:val="4"/>
         </w:numPr>
       </w:pPr>
-      <w:r>
-        <w:t>novel_only ECC columns not found</w:t>
+      <w:proofErr w:type="spellStart"/>
+      <w:r>
+        <w:t>novel_only</w:t>
+      </w:r>
+      <w:proofErr w:type="spellEnd"/>
+      <w:r>
+        <w:t xml:space="preserve"> ECC columns not found</w:t>
       </w:r>
     </w:p>
     <w:p>
@@ -431,7 +468,21 @@
         <w:rPr>
           <w:rFonts w:cstheme="minorHAnsi"/>
         </w:rPr>
-        <w:t>line 919 – pairwise geo and temp distance for top 20 clusters need to calculate the actual physical pairwise distance, then we have to change the distance calculation in step 4</w:t>
+        <w:t xml:space="preserve">line 919 – pairwise geo and temp distance for top 20 clusters need to calculate the actual physical pairwise distance, then we </w:t>
+      </w:r>
+      <w:proofErr w:type="gramStart"/>
+      <w:r>
+        <w:rPr>
+          <w:rFonts w:cstheme="minorHAnsi"/>
+        </w:rPr>
+        <w:t>have to</w:t>
+      </w:r>
+      <w:proofErr w:type="gramEnd"/>
+      <w:r>
+        <w:rPr>
+          <w:rFonts w:cstheme="minorHAnsi"/>
+        </w:rPr>
+        <w:t xml:space="preserve"> change the distance calculation in step 4</w:t>
       </w:r>
     </w:p>
     <w:sectPr>
@@ -1588,6 +1639,120 @@
     </w:lvl>
   </w:abstractNum>
   <w:abstractNum w:abstractNumId="11" w15:restartNumberingAfterBreak="0">
+    <w:nsid w:val="6B137F8E"/>
+    <w:multiLevelType w:val="hybridMultilevel"/>
+    <w:tmpl w:val="9560FA90"/>
+    <w:lvl w:ilvl="0" w:tplc="3B186BDC">
+      <w:start w:val="1"/>
+      <w:numFmt w:val="bullet"/>
+      <w:lvlText w:val=""/>
+      <w:lvlJc w:val="left"/>
+      <w:pPr>
+        <w:ind w:left="360" w:hanging="360"/>
+      </w:pPr>
+      <w:rPr>
+        <w:rFonts w:ascii="Symbol" w:hAnsi="Symbol" w:hint="default"/>
+        <w:color w:val="auto"/>
+      </w:rPr>
+    </w:lvl>
+    <w:lvl w:ilvl="1" w:tplc="04090003" w:tentative="1">
+      <w:start w:val="1"/>
+      <w:numFmt w:val="bullet"/>
+      <w:lvlText w:val="o"/>
+      <w:lvlJc w:val="left"/>
+      <w:pPr>
+        <w:ind w:left="1080" w:hanging="360"/>
+      </w:pPr>
+      <w:rPr>
+        <w:rFonts w:ascii="Courier New" w:hAnsi="Courier New" w:cs="Courier New" w:hint="default"/>
+      </w:rPr>
+    </w:lvl>
+    <w:lvl w:ilvl="2" w:tplc="04090005" w:tentative="1">
+      <w:start w:val="1"/>
+      <w:numFmt w:val="bullet"/>
+      <w:lvlText w:val=""/>
+      <w:lvlJc w:val="left"/>
+      <w:pPr>
+        <w:ind w:left="1800" w:hanging="360"/>
+      </w:pPr>
+      <w:rPr>
+        <w:rFonts w:ascii="Wingdings" w:hAnsi="Wingdings" w:hint="default"/>
+      </w:rPr>
+    </w:lvl>
+    <w:lvl w:ilvl="3" w:tplc="04090001" w:tentative="1">
+      <w:start w:val="1"/>
+      <w:numFmt w:val="bullet"/>
+      <w:lvlText w:val=""/>
+      <w:lvlJc w:val="left"/>
+      <w:pPr>
+        <w:ind w:left="2520" w:hanging="360"/>
+      </w:pPr>
+      <w:rPr>
+        <w:rFonts w:ascii="Symbol" w:hAnsi="Symbol" w:hint="default"/>
+      </w:rPr>
+    </w:lvl>
+    <w:lvl w:ilvl="4" w:tplc="04090003" w:tentative="1">
+      <w:start w:val="1"/>
+      <w:numFmt w:val="bullet"/>
+      <w:lvlText w:val="o"/>
+      <w:lvlJc w:val="left"/>
+      <w:pPr>
+        <w:ind w:left="3240" w:hanging="360"/>
+      </w:pPr>
+      <w:rPr>
+        <w:rFonts w:ascii="Courier New" w:hAnsi="Courier New" w:cs="Courier New" w:hint="default"/>
+      </w:rPr>
+    </w:lvl>
+    <w:lvl w:ilvl="5" w:tplc="04090005" w:tentative="1">
+      <w:start w:val="1"/>
+      <w:numFmt w:val="bullet"/>
+      <w:lvlText w:val=""/>
+      <w:lvlJc w:val="left"/>
+      <w:pPr>
+        <w:ind w:left="3960" w:hanging="360"/>
+      </w:pPr>
+      <w:rPr>
+        <w:rFonts w:ascii="Wingdings" w:hAnsi="Wingdings" w:hint="default"/>
+      </w:rPr>
+    </w:lvl>
+    <w:lvl w:ilvl="6" w:tplc="04090001" w:tentative="1">
+      <w:start w:val="1"/>
+      <w:numFmt w:val="bullet"/>
+      <w:lvlText w:val=""/>
+      <w:lvlJc w:val="left"/>
+      <w:pPr>
+        <w:ind w:left="4680" w:hanging="360"/>
+      </w:pPr>
+      <w:rPr>
+        <w:rFonts w:ascii="Symbol" w:hAnsi="Symbol" w:hint="default"/>
+      </w:rPr>
+    </w:lvl>
+    <w:lvl w:ilvl="7" w:tplc="04090003" w:tentative="1">
+      <w:start w:val="1"/>
+      <w:numFmt w:val="bullet"/>
+      <w:lvlText w:val="o"/>
+      <w:lvlJc w:val="left"/>
+      <w:pPr>
+        <w:ind w:left="5400" w:hanging="360"/>
+      </w:pPr>
+      <w:rPr>
+        <w:rFonts w:ascii="Courier New" w:hAnsi="Courier New" w:cs="Courier New" w:hint="default"/>
+      </w:rPr>
+    </w:lvl>
+    <w:lvl w:ilvl="8" w:tplc="04090005" w:tentative="1">
+      <w:start w:val="1"/>
+      <w:numFmt w:val="bullet"/>
+      <w:lvlText w:val=""/>
+      <w:lvlJc w:val="left"/>
+      <w:pPr>
+        <w:ind w:left="6120" w:hanging="360"/>
+      </w:pPr>
+      <w:rPr>
+        <w:rFonts w:ascii="Wingdings" w:hAnsi="Wingdings" w:hint="default"/>
+      </w:rPr>
+    </w:lvl>
+  </w:abstractNum>
+  <w:abstractNum w:abstractNumId="12" w15:restartNumberingAfterBreak="0">
     <w:nsid w:val="6BB85166"/>
     <w:multiLevelType w:val="hybridMultilevel"/>
     <w:tmpl w:val="F0F2FB7C"/>
@@ -1701,7 +1866,7 @@
       </w:rPr>
     </w:lvl>
   </w:abstractNum>
-  <w:abstractNum w:abstractNumId="12" w15:restartNumberingAfterBreak="0">
+  <w:abstractNum w:abstractNumId="13" w15:restartNumberingAfterBreak="0">
     <w:nsid w:val="6E6F54AD"/>
     <w:multiLevelType w:val="hybridMultilevel"/>
     <w:tmpl w:val="7DCEC774"/>
@@ -1815,7 +1980,7 @@
       </w:rPr>
     </w:lvl>
   </w:abstractNum>
-  <w:abstractNum w:abstractNumId="13" w15:restartNumberingAfterBreak="0">
+  <w:abstractNum w:abstractNumId="14" w15:restartNumberingAfterBreak="0">
     <w:nsid w:val="71547A61"/>
     <w:multiLevelType w:val="hybridMultilevel"/>
     <w:tmpl w:val="7AD024AE"/>
@@ -1929,7 +2094,7 @@
       </w:rPr>
     </w:lvl>
   </w:abstractNum>
-  <w:abstractNum w:abstractNumId="14" w15:restartNumberingAfterBreak="0">
+  <w:abstractNum w:abstractNumId="15" w15:restartNumberingAfterBreak="0">
     <w:nsid w:val="71633D6B"/>
     <w:multiLevelType w:val="hybridMultilevel"/>
     <w:tmpl w:val="DEEC944A"/>
@@ -2043,7 +2208,7 @@
       </w:rPr>
     </w:lvl>
   </w:abstractNum>
-  <w:abstractNum w:abstractNumId="15" w15:restartNumberingAfterBreak="0">
+  <w:abstractNum w:abstractNumId="16" w15:restartNumberingAfterBreak="0">
     <w:nsid w:val="7B0C475A"/>
     <w:multiLevelType w:val="multilevel"/>
     <w:tmpl w:val="355C5F7C"/>
@@ -2161,13 +2326,13 @@
     </w:lvl>
   </w:abstractNum>
   <w:num w:numId="1">
-    <w:abstractNumId w:val="15"/>
+    <w:abstractNumId w:val="16"/>
   </w:num>
   <w:num w:numId="2">
     <w:abstractNumId w:val="9"/>
   </w:num>
   <w:num w:numId="3">
-    <w:abstractNumId w:val="15"/>
+    <w:abstractNumId w:val="16"/>
   </w:num>
   <w:num w:numId="4">
     <w:abstractNumId w:val="8"/>
@@ -2176,13 +2341,13 @@
     <w:abstractNumId w:val="0"/>
   </w:num>
   <w:num w:numId="6">
-    <w:abstractNumId w:val="11"/>
+    <w:abstractNumId w:val="12"/>
   </w:num>
   <w:num w:numId="7">
     <w:abstractNumId w:val="7"/>
   </w:num>
   <w:num w:numId="8">
-    <w:abstractNumId w:val="13"/>
+    <w:abstractNumId w:val="14"/>
   </w:num>
   <w:num w:numId="9">
     <w:abstractNumId w:val="2"/>
@@ -2197,10 +2362,10 @@
     <w:abstractNumId w:val="5"/>
   </w:num>
   <w:num w:numId="13">
-    <w:abstractNumId w:val="12"/>
+    <w:abstractNumId w:val="13"/>
   </w:num>
   <w:num w:numId="14">
-    <w:abstractNumId w:val="14"/>
+    <w:abstractNumId w:val="15"/>
   </w:num>
   <w:num w:numId="15">
     <w:abstractNumId w:val="3"/>
@@ -2210,6 +2375,9 @@
   </w:num>
   <w:num w:numId="17">
     <w:abstractNumId w:val="6"/>
+  </w:num>
+  <w:num w:numId="18">
+    <w:abstractNumId w:val="11"/>
   </w:num>
 </w:numbering>
 </file>

</xml_diff>

<commit_message>
still need to update testing
</commit_message>
<xml_diff>
--- a/to_do.docx
+++ b/to_do.docx
@@ -429,7 +429,7 @@
         <w:pStyle w:val="ListParagraph"/>
         <w:numPr>
           <w:ilvl w:val="0"/>
-          <w:numId w:val="4"/>
+          <w:numId w:val="19"/>
         </w:numPr>
       </w:pPr>
       <w:proofErr w:type="spellStart"/>
@@ -483,6 +483,71 @@
           <w:rFonts w:cstheme="minorHAnsi"/>
         </w:rPr>
         <w:t xml:space="preserve"> change the distance calculation in step 4</w:t>
+      </w:r>
+    </w:p>
+    <w:p>
+      <w:pPr>
+        <w:pStyle w:val="ListParagraph"/>
+        <w:numPr>
+          <w:ilvl w:val="0"/>
+          <w:numId w:val="4"/>
+        </w:numPr>
+        <w:rPr>
+          <w:rFonts w:cstheme="minorHAnsi"/>
+        </w:rPr>
+      </w:pPr>
+      <w:r>
+        <w:rPr>
+          <w:rFonts w:cstheme="minorHAnsi"/>
+        </w:rPr>
+        <w:t>modular heatmaps – big task</w:t>
+      </w:r>
+    </w:p>
+    <w:p>
+      <w:pPr>
+        <w:pStyle w:val="ListParagraph"/>
+        <w:numPr>
+          <w:ilvl w:val="0"/>
+          <w:numId w:val="4"/>
+        </w:numPr>
+        <w:ind w:left="720"/>
+        <w:rPr>
+          <w:rFonts w:cstheme="minorHAnsi"/>
+        </w:rPr>
+      </w:pPr>
+      <w:r>
+        <w:rPr>
+          <w:rFonts w:cstheme="minorHAnsi"/>
+        </w:rPr>
+        <w:t xml:space="preserve">should make the heatmap generation as independent of the </w:t>
+      </w:r>
+      <w:proofErr w:type="spellStart"/>
+      <w:r>
+        <w:rPr>
+          <w:rFonts w:cstheme="minorHAnsi"/>
+        </w:rPr>
+        <w:t>cgm</w:t>
+      </w:r>
+      <w:proofErr w:type="spellEnd"/>
+      <w:r>
+        <w:rPr>
+          <w:rFonts w:cstheme="minorHAnsi"/>
+        </w:rPr>
+        <w:t>-</w:t>
+      </w:r>
+      <w:proofErr w:type="spellStart"/>
+      <w:r>
+        <w:rPr>
+          <w:rFonts w:cstheme="minorHAnsi"/>
+        </w:rPr>
+        <w:t>ecc</w:t>
+      </w:r>
+      <w:proofErr w:type="spellEnd"/>
+      <w:r>
+        <w:rPr>
+          <w:rFonts w:cstheme="minorHAnsi"/>
+        </w:rPr>
+        <w:t>-metrics generation as possible</w:t>
       </w:r>
     </w:p>
     <w:sectPr>
@@ -1296,6 +1361,120 @@
     </w:lvl>
   </w:abstractNum>
   <w:abstractNum w:abstractNumId="7" w15:restartNumberingAfterBreak="0">
+    <w:nsid w:val="5F3F4BCE"/>
+    <w:multiLevelType w:val="hybridMultilevel"/>
+    <w:tmpl w:val="A006B80C"/>
+    <w:lvl w:ilvl="0" w:tplc="3B186BDC">
+      <w:start w:val="1"/>
+      <w:numFmt w:val="bullet"/>
+      <w:lvlText w:val=""/>
+      <w:lvlJc w:val="left"/>
+      <w:pPr>
+        <w:ind w:left="360" w:hanging="360"/>
+      </w:pPr>
+      <w:rPr>
+        <w:rFonts w:ascii="Symbol" w:hAnsi="Symbol" w:hint="default"/>
+        <w:color w:val="auto"/>
+      </w:rPr>
+    </w:lvl>
+    <w:lvl w:ilvl="1" w:tplc="04090003" w:tentative="1">
+      <w:start w:val="1"/>
+      <w:numFmt w:val="bullet"/>
+      <w:lvlText w:val="o"/>
+      <w:lvlJc w:val="left"/>
+      <w:pPr>
+        <w:ind w:left="1080" w:hanging="360"/>
+      </w:pPr>
+      <w:rPr>
+        <w:rFonts w:ascii="Courier New" w:hAnsi="Courier New" w:cs="Courier New" w:hint="default"/>
+      </w:rPr>
+    </w:lvl>
+    <w:lvl w:ilvl="2" w:tplc="04090005" w:tentative="1">
+      <w:start w:val="1"/>
+      <w:numFmt w:val="bullet"/>
+      <w:lvlText w:val=""/>
+      <w:lvlJc w:val="left"/>
+      <w:pPr>
+        <w:ind w:left="1800" w:hanging="360"/>
+      </w:pPr>
+      <w:rPr>
+        <w:rFonts w:ascii="Wingdings" w:hAnsi="Wingdings" w:hint="default"/>
+      </w:rPr>
+    </w:lvl>
+    <w:lvl w:ilvl="3" w:tplc="04090001" w:tentative="1">
+      <w:start w:val="1"/>
+      <w:numFmt w:val="bullet"/>
+      <w:lvlText w:val=""/>
+      <w:lvlJc w:val="left"/>
+      <w:pPr>
+        <w:ind w:left="2520" w:hanging="360"/>
+      </w:pPr>
+      <w:rPr>
+        <w:rFonts w:ascii="Symbol" w:hAnsi="Symbol" w:hint="default"/>
+      </w:rPr>
+    </w:lvl>
+    <w:lvl w:ilvl="4" w:tplc="04090003" w:tentative="1">
+      <w:start w:val="1"/>
+      <w:numFmt w:val="bullet"/>
+      <w:lvlText w:val="o"/>
+      <w:lvlJc w:val="left"/>
+      <w:pPr>
+        <w:ind w:left="3240" w:hanging="360"/>
+      </w:pPr>
+      <w:rPr>
+        <w:rFonts w:ascii="Courier New" w:hAnsi="Courier New" w:cs="Courier New" w:hint="default"/>
+      </w:rPr>
+    </w:lvl>
+    <w:lvl w:ilvl="5" w:tplc="04090005" w:tentative="1">
+      <w:start w:val="1"/>
+      <w:numFmt w:val="bullet"/>
+      <w:lvlText w:val=""/>
+      <w:lvlJc w:val="left"/>
+      <w:pPr>
+        <w:ind w:left="3960" w:hanging="360"/>
+      </w:pPr>
+      <w:rPr>
+        <w:rFonts w:ascii="Wingdings" w:hAnsi="Wingdings" w:hint="default"/>
+      </w:rPr>
+    </w:lvl>
+    <w:lvl w:ilvl="6" w:tplc="04090001" w:tentative="1">
+      <w:start w:val="1"/>
+      <w:numFmt w:val="bullet"/>
+      <w:lvlText w:val=""/>
+      <w:lvlJc w:val="left"/>
+      <w:pPr>
+        <w:ind w:left="4680" w:hanging="360"/>
+      </w:pPr>
+      <w:rPr>
+        <w:rFonts w:ascii="Symbol" w:hAnsi="Symbol" w:hint="default"/>
+      </w:rPr>
+    </w:lvl>
+    <w:lvl w:ilvl="7" w:tplc="04090003" w:tentative="1">
+      <w:start w:val="1"/>
+      <w:numFmt w:val="bullet"/>
+      <w:lvlText w:val="o"/>
+      <w:lvlJc w:val="left"/>
+      <w:pPr>
+        <w:ind w:left="5400" w:hanging="360"/>
+      </w:pPr>
+      <w:rPr>
+        <w:rFonts w:ascii="Courier New" w:hAnsi="Courier New" w:cs="Courier New" w:hint="default"/>
+      </w:rPr>
+    </w:lvl>
+    <w:lvl w:ilvl="8" w:tplc="04090005" w:tentative="1">
+      <w:start w:val="1"/>
+      <w:numFmt w:val="bullet"/>
+      <w:lvlText w:val=""/>
+      <w:lvlJc w:val="left"/>
+      <w:pPr>
+        <w:ind w:left="6120" w:hanging="360"/>
+      </w:pPr>
+      <w:rPr>
+        <w:rFonts w:ascii="Wingdings" w:hAnsi="Wingdings" w:hint="default"/>
+      </w:rPr>
+    </w:lvl>
+  </w:abstractNum>
+  <w:abstractNum w:abstractNumId="8" w15:restartNumberingAfterBreak="0">
     <w:nsid w:val="6158412A"/>
     <w:multiLevelType w:val="hybridMultilevel"/>
     <w:tmpl w:val="5BC04368"/>
@@ -1409,7 +1588,7 @@
       </w:rPr>
     </w:lvl>
   </w:abstractNum>
-  <w:abstractNum w:abstractNumId="8" w15:restartNumberingAfterBreak="0">
+  <w:abstractNum w:abstractNumId="9" w15:restartNumberingAfterBreak="0">
     <w:nsid w:val="61FC4DF1"/>
     <w:multiLevelType w:val="singleLevel"/>
     <w:tmpl w:val="C0B80AB6"/>
@@ -1426,7 +1605,7 @@
       </w:rPr>
     </w:lvl>
   </w:abstractNum>
-  <w:abstractNum w:abstractNumId="9" w15:restartNumberingAfterBreak="0">
+  <w:abstractNum w:abstractNumId="10" w15:restartNumberingAfterBreak="0">
     <w:nsid w:val="6A517998"/>
     <w:multiLevelType w:val="multilevel"/>
     <w:tmpl w:val="0409001D"/>
@@ -1524,7 +1703,7 @@
       </w:pPr>
     </w:lvl>
   </w:abstractNum>
-  <w:abstractNum w:abstractNumId="10" w15:restartNumberingAfterBreak="0">
+  <w:abstractNum w:abstractNumId="11" w15:restartNumberingAfterBreak="0">
     <w:nsid w:val="6ACD0559"/>
     <w:multiLevelType w:val="hybridMultilevel"/>
     <w:tmpl w:val="D4008484"/>
@@ -1638,7 +1817,7 @@
       </w:rPr>
     </w:lvl>
   </w:abstractNum>
-  <w:abstractNum w:abstractNumId="11" w15:restartNumberingAfterBreak="0">
+  <w:abstractNum w:abstractNumId="12" w15:restartNumberingAfterBreak="0">
     <w:nsid w:val="6B137F8E"/>
     <w:multiLevelType w:val="hybridMultilevel"/>
     <w:tmpl w:val="9560FA90"/>
@@ -1752,7 +1931,7 @@
       </w:rPr>
     </w:lvl>
   </w:abstractNum>
-  <w:abstractNum w:abstractNumId="12" w15:restartNumberingAfterBreak="0">
+  <w:abstractNum w:abstractNumId="13" w15:restartNumberingAfterBreak="0">
     <w:nsid w:val="6BB85166"/>
     <w:multiLevelType w:val="hybridMultilevel"/>
     <w:tmpl w:val="F0F2FB7C"/>
@@ -1866,7 +2045,7 @@
       </w:rPr>
     </w:lvl>
   </w:abstractNum>
-  <w:abstractNum w:abstractNumId="13" w15:restartNumberingAfterBreak="0">
+  <w:abstractNum w:abstractNumId="14" w15:restartNumberingAfterBreak="0">
     <w:nsid w:val="6E6F54AD"/>
     <w:multiLevelType w:val="hybridMultilevel"/>
     <w:tmpl w:val="7DCEC774"/>
@@ -1980,7 +2159,7 @@
       </w:rPr>
     </w:lvl>
   </w:abstractNum>
-  <w:abstractNum w:abstractNumId="14" w15:restartNumberingAfterBreak="0">
+  <w:abstractNum w:abstractNumId="15" w15:restartNumberingAfterBreak="0">
     <w:nsid w:val="71547A61"/>
     <w:multiLevelType w:val="hybridMultilevel"/>
     <w:tmpl w:val="7AD024AE"/>
@@ -2094,7 +2273,7 @@
       </w:rPr>
     </w:lvl>
   </w:abstractNum>
-  <w:abstractNum w:abstractNumId="15" w15:restartNumberingAfterBreak="0">
+  <w:abstractNum w:abstractNumId="16" w15:restartNumberingAfterBreak="0">
     <w:nsid w:val="71633D6B"/>
     <w:multiLevelType w:val="hybridMultilevel"/>
     <w:tmpl w:val="DEEC944A"/>
@@ -2208,7 +2387,7 @@
       </w:rPr>
     </w:lvl>
   </w:abstractNum>
-  <w:abstractNum w:abstractNumId="16" w15:restartNumberingAfterBreak="0">
+  <w:abstractNum w:abstractNumId="17" w15:restartNumberingAfterBreak="0">
     <w:nsid w:val="7B0C475A"/>
     <w:multiLevelType w:val="multilevel"/>
     <w:tmpl w:val="355C5F7C"/>
@@ -2326,28 +2505,28 @@
     </w:lvl>
   </w:abstractNum>
   <w:num w:numId="1">
-    <w:abstractNumId w:val="16"/>
+    <w:abstractNumId w:val="17"/>
   </w:num>
   <w:num w:numId="2">
-    <w:abstractNumId w:val="9"/>
+    <w:abstractNumId w:val="10"/>
   </w:num>
   <w:num w:numId="3">
-    <w:abstractNumId w:val="16"/>
+    <w:abstractNumId w:val="17"/>
   </w:num>
   <w:num w:numId="4">
-    <w:abstractNumId w:val="8"/>
+    <w:abstractNumId w:val="9"/>
   </w:num>
   <w:num w:numId="5">
     <w:abstractNumId w:val="0"/>
   </w:num>
   <w:num w:numId="6">
-    <w:abstractNumId w:val="12"/>
+    <w:abstractNumId w:val="13"/>
   </w:num>
   <w:num w:numId="7">
-    <w:abstractNumId w:val="7"/>
+    <w:abstractNumId w:val="8"/>
   </w:num>
   <w:num w:numId="8">
-    <w:abstractNumId w:val="14"/>
+    <w:abstractNumId w:val="15"/>
   </w:num>
   <w:num w:numId="9">
     <w:abstractNumId w:val="2"/>
@@ -2356,16 +2535,16 @@
     <w:abstractNumId w:val="4"/>
   </w:num>
   <w:num w:numId="11">
-    <w:abstractNumId w:val="10"/>
+    <w:abstractNumId w:val="11"/>
   </w:num>
   <w:num w:numId="12">
     <w:abstractNumId w:val="5"/>
   </w:num>
   <w:num w:numId="13">
-    <w:abstractNumId w:val="13"/>
+    <w:abstractNumId w:val="14"/>
   </w:num>
   <w:num w:numId="14">
-    <w:abstractNumId w:val="15"/>
+    <w:abstractNumId w:val="16"/>
   </w:num>
   <w:num w:numId="15">
     <w:abstractNumId w:val="3"/>
@@ -2377,7 +2556,10 @@
     <w:abstractNumId w:val="6"/>
   </w:num>
   <w:num w:numId="18">
-    <w:abstractNumId w:val="11"/>
+    <w:abstractNumId w:val="12"/>
+  </w:num>
+  <w:num w:numId="19">
+    <w:abstractNumId w:val="7"/>
   </w:num>
 </w:numbering>
 </file>

</xml_diff>

<commit_message>
See to_do doc for changes made
</commit_message>
<xml_diff>
--- a/to_do.docx
+++ b/to_do.docx
@@ -56,11 +56,33 @@
         <w:pStyle w:val="ListParagraph"/>
         <w:numPr>
           <w:ilvl w:val="0"/>
-          <w:numId w:val="4"/>
+          <w:numId w:val="22"/>
         </w:numPr>
       </w:pPr>
       <w:r>
         <w:t>change date formatting so Excel doesn’t convert weeks (force as characters)</w:t>
+      </w:r>
+      <w:r>
+        <w:t xml:space="preserve"> – uses </w:t>
+      </w:r>
+      <w:proofErr w:type="spellStart"/>
+      <w:r>
+        <w:rPr>
+          <w:i/>
+          <w:iCs/>
+        </w:rPr>
+        <w:t>YearWeek</w:t>
+      </w:r>
+      <w:proofErr w:type="spellEnd"/>
+      <w:r>
+        <w:t xml:space="preserve"> instead of just </w:t>
+      </w:r>
+      <w:r>
+        <w:rPr>
+          <w:i/>
+          <w:iCs/>
+        </w:rPr>
+        <w:t>Week</w:t>
       </w:r>
     </w:p>
     <w:p>
@@ -237,30 +259,11 @@
       <w:r>
         <w:t>go through GZ’s report – fine tune some more</w:t>
       </w:r>
-    </w:p>
-    <w:p>
-      <w:pPr>
-        <w:pStyle w:val="ListParagraph"/>
-        <w:numPr>
-          <w:ilvl w:val="0"/>
-          <w:numId w:val="4"/>
-        </w:numPr>
-        <w:ind w:left="720"/>
-      </w:pPr>
-      <w:r>
-        <w:t>see which parts can be generated by pre-processing scripts, do so</w:t>
-      </w:r>
-    </w:p>
-    <w:p>
-      <w:pPr>
-        <w:pStyle w:val="ListParagraph"/>
-        <w:numPr>
-          <w:ilvl w:val="0"/>
-          <w:numId w:val="4"/>
-        </w:numPr>
-      </w:pPr>
-      <w:r>
-        <w:t>make heatmap section more modular – separate heatmap generation from rest if possible</w:t>
+      <w:r>
+        <w:t xml:space="preserve"> – see </w:t>
+      </w:r>
+      <w:r>
+        <w:t>which parts can be generated by pre-processing scripts, do so</w:t>
       </w:r>
     </w:p>
     <w:p>
@@ -301,11 +304,23 @@
         <w:pStyle w:val="ListParagraph"/>
         <w:numPr>
           <w:ilvl w:val="0"/>
-          <w:numId w:val="4"/>
+          <w:numId w:val="21"/>
         </w:numPr>
       </w:pPr>
       <w:r>
-        <w:t>heatmaps – original cluster name and size</w:t>
+        <w:t xml:space="preserve">heatmaps – original cluster name </w:t>
+      </w:r>
+    </w:p>
+    <w:p>
+      <w:pPr>
+        <w:pStyle w:val="ListParagraph"/>
+        <w:numPr>
+          <w:ilvl w:val="0"/>
+          <w:numId w:val="21"/>
+        </w:numPr>
+      </w:pPr>
+      <w:r>
+        <w:t>heatmap adjustment – for largest growth clusters (what is minimum size to consider? note: min value of 2, will not consider singletons)</w:t>
       </w:r>
     </w:p>
     <w:p>
@@ -417,7 +432,7 @@
         <w:pStyle w:val="ListParagraph"/>
         <w:numPr>
           <w:ilvl w:val="0"/>
-          <w:numId w:val="4"/>
+          <w:numId w:val="23"/>
         </w:numPr>
       </w:pPr>
       <w:r>
@@ -563,6 +578,120 @@
 <file path=word/numbering.xml><?xml version="1.0" encoding="utf-8"?>
 <w:numbering xmlns:wpc="http://schemas.microsoft.com/office/word/2010/wordprocessingCanvas" xmlns:cx="http://schemas.microsoft.com/office/drawing/2014/chartex" xmlns:cx1="http://schemas.microsoft.com/office/drawing/2015/9/8/chartex" xmlns:cx2="http://schemas.microsoft.com/office/drawing/2015/10/21/chartex" xmlns:cx3="http://schemas.microsoft.com/office/drawing/2016/5/9/chartex" xmlns:cx4="http://schemas.microsoft.com/office/drawing/2016/5/10/chartex" xmlns:cx5="http://schemas.microsoft.com/office/drawing/2016/5/11/chartex" xmlns:cx6="http://schemas.microsoft.com/office/drawing/2016/5/12/chartex" xmlns:cx7="http://schemas.microsoft.com/office/drawing/2016/5/13/chartex" xmlns:cx8="http://schemas.microsoft.com/office/drawing/2016/5/14/chartex" xmlns:mc="http://schemas.openxmlformats.org/markup-compatibility/2006" xmlns:aink="http://schemas.microsoft.com/office/drawing/2016/ink" xmlns:am3d="http://schemas.microsoft.com/office/drawing/2017/model3d" xmlns:o="urn:schemas-microsoft-com:office:office" xmlns:r="http://schemas.openxmlformats.org/officeDocument/2006/relationships" xmlns:m="http://schemas.openxmlformats.org/officeDocument/2006/math" xmlns:v="urn:schemas-microsoft-com:vml" xmlns:wp14="http://schemas.microsoft.com/office/word/2010/wordprocessingDrawing" xmlns:wp="http://schemas.openxmlformats.org/drawingml/2006/wordprocessingDrawing" xmlns:w10="urn:schemas-microsoft-com:office:word" xmlns:w="http://schemas.openxmlformats.org/wordprocessingml/2006/main" xmlns:w14="http://schemas.microsoft.com/office/word/2010/wordml" xmlns:w15="http://schemas.microsoft.com/office/word/2012/wordml" xmlns:w16cex="http://schemas.microsoft.com/office/word/2018/wordml/cex" xmlns:w16cid="http://schemas.microsoft.com/office/word/2016/wordml/cid" xmlns:w16="http://schemas.microsoft.com/office/word/2018/wordml" xmlns:w16sdtdh="http://schemas.microsoft.com/office/word/2020/wordml/sdtdatahash" xmlns:w16se="http://schemas.microsoft.com/office/word/2015/wordml/symex" xmlns:wpg="http://schemas.microsoft.com/office/word/2010/wordprocessingGroup" xmlns:wpi="http://schemas.microsoft.com/office/word/2010/wordprocessingInk" xmlns:wne="http://schemas.microsoft.com/office/word/2006/wordml" xmlns:wps="http://schemas.microsoft.com/office/word/2010/wordprocessingShape" mc:Ignorable="w14 w15 w16se w16cid w16 w16cex w16sdtdh wp14">
   <w:abstractNum w:abstractNumId="0" w15:restartNumberingAfterBreak="0">
+    <w:nsid w:val="03BC6588"/>
+    <w:multiLevelType w:val="hybridMultilevel"/>
+    <w:tmpl w:val="AF8AB8BA"/>
+    <w:lvl w:ilvl="0" w:tplc="3B186BDC">
+      <w:start w:val="1"/>
+      <w:numFmt w:val="bullet"/>
+      <w:lvlText w:val=""/>
+      <w:lvlJc w:val="left"/>
+      <w:pPr>
+        <w:ind w:left="360" w:hanging="360"/>
+      </w:pPr>
+      <w:rPr>
+        <w:rFonts w:ascii="Symbol" w:hAnsi="Symbol" w:hint="default"/>
+        <w:color w:val="auto"/>
+      </w:rPr>
+    </w:lvl>
+    <w:lvl w:ilvl="1" w:tplc="04090003" w:tentative="1">
+      <w:start w:val="1"/>
+      <w:numFmt w:val="bullet"/>
+      <w:lvlText w:val="o"/>
+      <w:lvlJc w:val="left"/>
+      <w:pPr>
+        <w:ind w:left="1080" w:hanging="360"/>
+      </w:pPr>
+      <w:rPr>
+        <w:rFonts w:ascii="Courier New" w:hAnsi="Courier New" w:cs="Courier New" w:hint="default"/>
+      </w:rPr>
+    </w:lvl>
+    <w:lvl w:ilvl="2" w:tplc="04090005" w:tentative="1">
+      <w:start w:val="1"/>
+      <w:numFmt w:val="bullet"/>
+      <w:lvlText w:val=""/>
+      <w:lvlJc w:val="left"/>
+      <w:pPr>
+        <w:ind w:left="1800" w:hanging="360"/>
+      </w:pPr>
+      <w:rPr>
+        <w:rFonts w:ascii="Wingdings" w:hAnsi="Wingdings" w:hint="default"/>
+      </w:rPr>
+    </w:lvl>
+    <w:lvl w:ilvl="3" w:tplc="04090001" w:tentative="1">
+      <w:start w:val="1"/>
+      <w:numFmt w:val="bullet"/>
+      <w:lvlText w:val=""/>
+      <w:lvlJc w:val="left"/>
+      <w:pPr>
+        <w:ind w:left="2520" w:hanging="360"/>
+      </w:pPr>
+      <w:rPr>
+        <w:rFonts w:ascii="Symbol" w:hAnsi="Symbol" w:hint="default"/>
+      </w:rPr>
+    </w:lvl>
+    <w:lvl w:ilvl="4" w:tplc="04090003" w:tentative="1">
+      <w:start w:val="1"/>
+      <w:numFmt w:val="bullet"/>
+      <w:lvlText w:val="o"/>
+      <w:lvlJc w:val="left"/>
+      <w:pPr>
+        <w:ind w:left="3240" w:hanging="360"/>
+      </w:pPr>
+      <w:rPr>
+        <w:rFonts w:ascii="Courier New" w:hAnsi="Courier New" w:cs="Courier New" w:hint="default"/>
+      </w:rPr>
+    </w:lvl>
+    <w:lvl w:ilvl="5" w:tplc="04090005" w:tentative="1">
+      <w:start w:val="1"/>
+      <w:numFmt w:val="bullet"/>
+      <w:lvlText w:val=""/>
+      <w:lvlJc w:val="left"/>
+      <w:pPr>
+        <w:ind w:left="3960" w:hanging="360"/>
+      </w:pPr>
+      <w:rPr>
+        <w:rFonts w:ascii="Wingdings" w:hAnsi="Wingdings" w:hint="default"/>
+      </w:rPr>
+    </w:lvl>
+    <w:lvl w:ilvl="6" w:tplc="04090001" w:tentative="1">
+      <w:start w:val="1"/>
+      <w:numFmt w:val="bullet"/>
+      <w:lvlText w:val=""/>
+      <w:lvlJc w:val="left"/>
+      <w:pPr>
+        <w:ind w:left="4680" w:hanging="360"/>
+      </w:pPr>
+      <w:rPr>
+        <w:rFonts w:ascii="Symbol" w:hAnsi="Symbol" w:hint="default"/>
+      </w:rPr>
+    </w:lvl>
+    <w:lvl w:ilvl="7" w:tplc="04090003" w:tentative="1">
+      <w:start w:val="1"/>
+      <w:numFmt w:val="bullet"/>
+      <w:lvlText w:val="o"/>
+      <w:lvlJc w:val="left"/>
+      <w:pPr>
+        <w:ind w:left="5400" w:hanging="360"/>
+      </w:pPr>
+      <w:rPr>
+        <w:rFonts w:ascii="Courier New" w:hAnsi="Courier New" w:cs="Courier New" w:hint="default"/>
+      </w:rPr>
+    </w:lvl>
+    <w:lvl w:ilvl="8" w:tplc="04090005" w:tentative="1">
+      <w:start w:val="1"/>
+      <w:numFmt w:val="bullet"/>
+      <w:lvlText w:val=""/>
+      <w:lvlJc w:val="left"/>
+      <w:pPr>
+        <w:ind w:left="6120" w:hanging="360"/>
+      </w:pPr>
+      <w:rPr>
+        <w:rFonts w:ascii="Wingdings" w:hAnsi="Wingdings" w:hint="default"/>
+      </w:rPr>
+    </w:lvl>
+  </w:abstractNum>
+  <w:abstractNum w:abstractNumId="1" w15:restartNumberingAfterBreak="0">
     <w:nsid w:val="04F714A7"/>
     <w:multiLevelType w:val="hybridMultilevel"/>
     <w:tmpl w:val="FDE4A7FC"/>
@@ -675,7 +804,7 @@
       </w:rPr>
     </w:lvl>
   </w:abstractNum>
-  <w:abstractNum w:abstractNumId="1" w15:restartNumberingAfterBreak="0">
+  <w:abstractNum w:abstractNumId="2" w15:restartNumberingAfterBreak="0">
     <w:nsid w:val="0A0B672A"/>
     <w:multiLevelType w:val="hybridMultilevel"/>
     <w:tmpl w:val="FC4C90D4"/>
@@ -789,7 +918,7 @@
       </w:rPr>
     </w:lvl>
   </w:abstractNum>
-  <w:abstractNum w:abstractNumId="2" w15:restartNumberingAfterBreak="0">
+  <w:abstractNum w:abstractNumId="3" w15:restartNumberingAfterBreak="0">
     <w:nsid w:val="14C86B24"/>
     <w:multiLevelType w:val="hybridMultilevel"/>
     <w:tmpl w:val="1CD8CCB8"/>
@@ -903,7 +1032,121 @@
       </w:rPr>
     </w:lvl>
   </w:abstractNum>
-  <w:abstractNum w:abstractNumId="3" w15:restartNumberingAfterBreak="0">
+  <w:abstractNum w:abstractNumId="4" w15:restartNumberingAfterBreak="0">
+    <w:nsid w:val="19661FD4"/>
+    <w:multiLevelType w:val="hybridMultilevel"/>
+    <w:tmpl w:val="9E5E0598"/>
+    <w:lvl w:ilvl="0" w:tplc="3B186BDC">
+      <w:start w:val="1"/>
+      <w:numFmt w:val="bullet"/>
+      <w:lvlText w:val=""/>
+      <w:lvlJc w:val="left"/>
+      <w:pPr>
+        <w:ind w:left="360" w:hanging="360"/>
+      </w:pPr>
+      <w:rPr>
+        <w:rFonts w:ascii="Symbol" w:hAnsi="Symbol" w:hint="default"/>
+        <w:color w:val="auto"/>
+      </w:rPr>
+    </w:lvl>
+    <w:lvl w:ilvl="1" w:tplc="04090003" w:tentative="1">
+      <w:start w:val="1"/>
+      <w:numFmt w:val="bullet"/>
+      <w:lvlText w:val="o"/>
+      <w:lvlJc w:val="left"/>
+      <w:pPr>
+        <w:ind w:left="1080" w:hanging="360"/>
+      </w:pPr>
+      <w:rPr>
+        <w:rFonts w:ascii="Courier New" w:hAnsi="Courier New" w:cs="Courier New" w:hint="default"/>
+      </w:rPr>
+    </w:lvl>
+    <w:lvl w:ilvl="2" w:tplc="04090005" w:tentative="1">
+      <w:start w:val="1"/>
+      <w:numFmt w:val="bullet"/>
+      <w:lvlText w:val=""/>
+      <w:lvlJc w:val="left"/>
+      <w:pPr>
+        <w:ind w:left="1800" w:hanging="360"/>
+      </w:pPr>
+      <w:rPr>
+        <w:rFonts w:ascii="Wingdings" w:hAnsi="Wingdings" w:hint="default"/>
+      </w:rPr>
+    </w:lvl>
+    <w:lvl w:ilvl="3" w:tplc="04090001" w:tentative="1">
+      <w:start w:val="1"/>
+      <w:numFmt w:val="bullet"/>
+      <w:lvlText w:val=""/>
+      <w:lvlJc w:val="left"/>
+      <w:pPr>
+        <w:ind w:left="2520" w:hanging="360"/>
+      </w:pPr>
+      <w:rPr>
+        <w:rFonts w:ascii="Symbol" w:hAnsi="Symbol" w:hint="default"/>
+      </w:rPr>
+    </w:lvl>
+    <w:lvl w:ilvl="4" w:tplc="04090003" w:tentative="1">
+      <w:start w:val="1"/>
+      <w:numFmt w:val="bullet"/>
+      <w:lvlText w:val="o"/>
+      <w:lvlJc w:val="left"/>
+      <w:pPr>
+        <w:ind w:left="3240" w:hanging="360"/>
+      </w:pPr>
+      <w:rPr>
+        <w:rFonts w:ascii="Courier New" w:hAnsi="Courier New" w:cs="Courier New" w:hint="default"/>
+      </w:rPr>
+    </w:lvl>
+    <w:lvl w:ilvl="5" w:tplc="04090005" w:tentative="1">
+      <w:start w:val="1"/>
+      <w:numFmt w:val="bullet"/>
+      <w:lvlText w:val=""/>
+      <w:lvlJc w:val="left"/>
+      <w:pPr>
+        <w:ind w:left="3960" w:hanging="360"/>
+      </w:pPr>
+      <w:rPr>
+        <w:rFonts w:ascii="Wingdings" w:hAnsi="Wingdings" w:hint="default"/>
+      </w:rPr>
+    </w:lvl>
+    <w:lvl w:ilvl="6" w:tplc="04090001" w:tentative="1">
+      <w:start w:val="1"/>
+      <w:numFmt w:val="bullet"/>
+      <w:lvlText w:val=""/>
+      <w:lvlJc w:val="left"/>
+      <w:pPr>
+        <w:ind w:left="4680" w:hanging="360"/>
+      </w:pPr>
+      <w:rPr>
+        <w:rFonts w:ascii="Symbol" w:hAnsi="Symbol" w:hint="default"/>
+      </w:rPr>
+    </w:lvl>
+    <w:lvl w:ilvl="7" w:tplc="04090003" w:tentative="1">
+      <w:start w:val="1"/>
+      <w:numFmt w:val="bullet"/>
+      <w:lvlText w:val="o"/>
+      <w:lvlJc w:val="left"/>
+      <w:pPr>
+        <w:ind w:left="5400" w:hanging="360"/>
+      </w:pPr>
+      <w:rPr>
+        <w:rFonts w:ascii="Courier New" w:hAnsi="Courier New" w:cs="Courier New" w:hint="default"/>
+      </w:rPr>
+    </w:lvl>
+    <w:lvl w:ilvl="8" w:tplc="04090005" w:tentative="1">
+      <w:start w:val="1"/>
+      <w:numFmt w:val="bullet"/>
+      <w:lvlText w:val=""/>
+      <w:lvlJc w:val="left"/>
+      <w:pPr>
+        <w:ind w:left="6120" w:hanging="360"/>
+      </w:pPr>
+      <w:rPr>
+        <w:rFonts w:ascii="Wingdings" w:hAnsi="Wingdings" w:hint="default"/>
+      </w:rPr>
+    </w:lvl>
+  </w:abstractNum>
+  <w:abstractNum w:abstractNumId="5" w15:restartNumberingAfterBreak="0">
     <w:nsid w:val="451D3B87"/>
     <w:multiLevelType w:val="hybridMultilevel"/>
     <w:tmpl w:val="E88A7846"/>
@@ -1017,7 +1260,7 @@
       </w:rPr>
     </w:lvl>
   </w:abstractNum>
-  <w:abstractNum w:abstractNumId="4" w15:restartNumberingAfterBreak="0">
+  <w:abstractNum w:abstractNumId="6" w15:restartNumberingAfterBreak="0">
     <w:nsid w:val="488C73CE"/>
     <w:multiLevelType w:val="hybridMultilevel"/>
     <w:tmpl w:val="C960DCDC"/>
@@ -1131,7 +1374,7 @@
       </w:rPr>
     </w:lvl>
   </w:abstractNum>
-  <w:abstractNum w:abstractNumId="5" w15:restartNumberingAfterBreak="0">
+  <w:abstractNum w:abstractNumId="7" w15:restartNumberingAfterBreak="0">
     <w:nsid w:val="499F294F"/>
     <w:multiLevelType w:val="hybridMultilevel"/>
     <w:tmpl w:val="D5E40AAE"/>
@@ -1246,7 +1489,7 @@
       </w:rPr>
     </w:lvl>
   </w:abstractNum>
-  <w:abstractNum w:abstractNumId="6" w15:restartNumberingAfterBreak="0">
+  <w:abstractNum w:abstractNumId="8" w15:restartNumberingAfterBreak="0">
     <w:nsid w:val="56134D4D"/>
     <w:multiLevelType w:val="hybridMultilevel"/>
     <w:tmpl w:val="A33E0BE0"/>
@@ -1360,7 +1603,7 @@
       </w:rPr>
     </w:lvl>
   </w:abstractNum>
-  <w:abstractNum w:abstractNumId="7" w15:restartNumberingAfterBreak="0">
+  <w:abstractNum w:abstractNumId="9" w15:restartNumberingAfterBreak="0">
     <w:nsid w:val="5F3F4BCE"/>
     <w:multiLevelType w:val="hybridMultilevel"/>
     <w:tmpl w:val="A006B80C"/>
@@ -1474,7 +1717,7 @@
       </w:rPr>
     </w:lvl>
   </w:abstractNum>
-  <w:abstractNum w:abstractNumId="8" w15:restartNumberingAfterBreak="0">
+  <w:abstractNum w:abstractNumId="10" w15:restartNumberingAfterBreak="0">
     <w:nsid w:val="6158412A"/>
     <w:multiLevelType w:val="hybridMultilevel"/>
     <w:tmpl w:val="5BC04368"/>
@@ -1588,7 +1831,7 @@
       </w:rPr>
     </w:lvl>
   </w:abstractNum>
-  <w:abstractNum w:abstractNumId="9" w15:restartNumberingAfterBreak="0">
+  <w:abstractNum w:abstractNumId="11" w15:restartNumberingAfterBreak="0">
     <w:nsid w:val="61FC4DF1"/>
     <w:multiLevelType w:val="singleLevel"/>
     <w:tmpl w:val="C0B80AB6"/>
@@ -1605,7 +1848,7 @@
       </w:rPr>
     </w:lvl>
   </w:abstractNum>
-  <w:abstractNum w:abstractNumId="10" w15:restartNumberingAfterBreak="0">
+  <w:abstractNum w:abstractNumId="12" w15:restartNumberingAfterBreak="0">
     <w:nsid w:val="6A517998"/>
     <w:multiLevelType w:val="multilevel"/>
     <w:tmpl w:val="0409001D"/>
@@ -1703,7 +1946,7 @@
       </w:pPr>
     </w:lvl>
   </w:abstractNum>
-  <w:abstractNum w:abstractNumId="11" w15:restartNumberingAfterBreak="0">
+  <w:abstractNum w:abstractNumId="13" w15:restartNumberingAfterBreak="0">
     <w:nsid w:val="6ACD0559"/>
     <w:multiLevelType w:val="hybridMultilevel"/>
     <w:tmpl w:val="D4008484"/>
@@ -1817,7 +2060,7 @@
       </w:rPr>
     </w:lvl>
   </w:abstractNum>
-  <w:abstractNum w:abstractNumId="12" w15:restartNumberingAfterBreak="0">
+  <w:abstractNum w:abstractNumId="14" w15:restartNumberingAfterBreak="0">
     <w:nsid w:val="6B137F8E"/>
     <w:multiLevelType w:val="hybridMultilevel"/>
     <w:tmpl w:val="9560FA90"/>
@@ -1931,7 +2174,7 @@
       </w:rPr>
     </w:lvl>
   </w:abstractNum>
-  <w:abstractNum w:abstractNumId="13" w15:restartNumberingAfterBreak="0">
+  <w:abstractNum w:abstractNumId="15" w15:restartNumberingAfterBreak="0">
     <w:nsid w:val="6BB85166"/>
     <w:multiLevelType w:val="hybridMultilevel"/>
     <w:tmpl w:val="F0F2FB7C"/>
@@ -2045,7 +2288,7 @@
       </w:rPr>
     </w:lvl>
   </w:abstractNum>
-  <w:abstractNum w:abstractNumId="14" w15:restartNumberingAfterBreak="0">
+  <w:abstractNum w:abstractNumId="16" w15:restartNumberingAfterBreak="0">
     <w:nsid w:val="6E6F54AD"/>
     <w:multiLevelType w:val="hybridMultilevel"/>
     <w:tmpl w:val="7DCEC774"/>
@@ -2159,7 +2402,7 @@
       </w:rPr>
     </w:lvl>
   </w:abstractNum>
-  <w:abstractNum w:abstractNumId="15" w15:restartNumberingAfterBreak="0">
+  <w:abstractNum w:abstractNumId="17" w15:restartNumberingAfterBreak="0">
     <w:nsid w:val="71547A61"/>
     <w:multiLevelType w:val="hybridMultilevel"/>
     <w:tmpl w:val="7AD024AE"/>
@@ -2273,7 +2516,7 @@
       </w:rPr>
     </w:lvl>
   </w:abstractNum>
-  <w:abstractNum w:abstractNumId="16" w15:restartNumberingAfterBreak="0">
+  <w:abstractNum w:abstractNumId="18" w15:restartNumberingAfterBreak="0">
     <w:nsid w:val="71633D6B"/>
     <w:multiLevelType w:val="hybridMultilevel"/>
     <w:tmpl w:val="DEEC944A"/>
@@ -2387,7 +2630,7 @@
       </w:rPr>
     </w:lvl>
   </w:abstractNum>
-  <w:abstractNum w:abstractNumId="17" w15:restartNumberingAfterBreak="0">
+  <w:abstractNum w:abstractNumId="19" w15:restartNumberingAfterBreak="0">
     <w:nsid w:val="7B0C475A"/>
     <w:multiLevelType w:val="multilevel"/>
     <w:tmpl w:val="355C5F7C"/>
@@ -2504,62 +2747,302 @@
       </w:rPr>
     </w:lvl>
   </w:abstractNum>
+  <w:abstractNum w:abstractNumId="20" w15:restartNumberingAfterBreak="0">
+    <w:nsid w:val="7F7F7665"/>
+    <w:multiLevelType w:val="hybridMultilevel"/>
+    <w:tmpl w:val="A8D0B106"/>
+    <w:lvl w:ilvl="0" w:tplc="3B186BDC">
+      <w:start w:val="1"/>
+      <w:numFmt w:val="bullet"/>
+      <w:lvlText w:val=""/>
+      <w:lvlJc w:val="left"/>
+      <w:pPr>
+        <w:ind w:left="360" w:hanging="360"/>
+      </w:pPr>
+      <w:rPr>
+        <w:rFonts w:ascii="Symbol" w:hAnsi="Symbol" w:hint="default"/>
+        <w:color w:val="auto"/>
+      </w:rPr>
+    </w:lvl>
+    <w:lvl w:ilvl="1" w:tplc="04090003" w:tentative="1">
+      <w:start w:val="1"/>
+      <w:numFmt w:val="bullet"/>
+      <w:lvlText w:val="o"/>
+      <w:lvlJc w:val="left"/>
+      <w:pPr>
+        <w:ind w:left="1080" w:hanging="360"/>
+      </w:pPr>
+      <w:rPr>
+        <w:rFonts w:ascii="Courier New" w:hAnsi="Courier New" w:cs="Courier New" w:hint="default"/>
+      </w:rPr>
+    </w:lvl>
+    <w:lvl w:ilvl="2" w:tplc="04090005" w:tentative="1">
+      <w:start w:val="1"/>
+      <w:numFmt w:val="bullet"/>
+      <w:lvlText w:val=""/>
+      <w:lvlJc w:val="left"/>
+      <w:pPr>
+        <w:ind w:left="1800" w:hanging="360"/>
+      </w:pPr>
+      <w:rPr>
+        <w:rFonts w:ascii="Wingdings" w:hAnsi="Wingdings" w:hint="default"/>
+      </w:rPr>
+    </w:lvl>
+    <w:lvl w:ilvl="3" w:tplc="04090001" w:tentative="1">
+      <w:start w:val="1"/>
+      <w:numFmt w:val="bullet"/>
+      <w:lvlText w:val=""/>
+      <w:lvlJc w:val="left"/>
+      <w:pPr>
+        <w:ind w:left="2520" w:hanging="360"/>
+      </w:pPr>
+      <w:rPr>
+        <w:rFonts w:ascii="Symbol" w:hAnsi="Symbol" w:hint="default"/>
+      </w:rPr>
+    </w:lvl>
+    <w:lvl w:ilvl="4" w:tplc="04090003" w:tentative="1">
+      <w:start w:val="1"/>
+      <w:numFmt w:val="bullet"/>
+      <w:lvlText w:val="o"/>
+      <w:lvlJc w:val="left"/>
+      <w:pPr>
+        <w:ind w:left="3240" w:hanging="360"/>
+      </w:pPr>
+      <w:rPr>
+        <w:rFonts w:ascii="Courier New" w:hAnsi="Courier New" w:cs="Courier New" w:hint="default"/>
+      </w:rPr>
+    </w:lvl>
+    <w:lvl w:ilvl="5" w:tplc="04090005" w:tentative="1">
+      <w:start w:val="1"/>
+      <w:numFmt w:val="bullet"/>
+      <w:lvlText w:val=""/>
+      <w:lvlJc w:val="left"/>
+      <w:pPr>
+        <w:ind w:left="3960" w:hanging="360"/>
+      </w:pPr>
+      <w:rPr>
+        <w:rFonts w:ascii="Wingdings" w:hAnsi="Wingdings" w:hint="default"/>
+      </w:rPr>
+    </w:lvl>
+    <w:lvl w:ilvl="6" w:tplc="04090001" w:tentative="1">
+      <w:start w:val="1"/>
+      <w:numFmt w:val="bullet"/>
+      <w:lvlText w:val=""/>
+      <w:lvlJc w:val="left"/>
+      <w:pPr>
+        <w:ind w:left="4680" w:hanging="360"/>
+      </w:pPr>
+      <w:rPr>
+        <w:rFonts w:ascii="Symbol" w:hAnsi="Symbol" w:hint="default"/>
+      </w:rPr>
+    </w:lvl>
+    <w:lvl w:ilvl="7" w:tplc="04090003" w:tentative="1">
+      <w:start w:val="1"/>
+      <w:numFmt w:val="bullet"/>
+      <w:lvlText w:val="o"/>
+      <w:lvlJc w:val="left"/>
+      <w:pPr>
+        <w:ind w:left="5400" w:hanging="360"/>
+      </w:pPr>
+      <w:rPr>
+        <w:rFonts w:ascii="Courier New" w:hAnsi="Courier New" w:cs="Courier New" w:hint="default"/>
+      </w:rPr>
+    </w:lvl>
+    <w:lvl w:ilvl="8" w:tplc="04090005" w:tentative="1">
+      <w:start w:val="1"/>
+      <w:numFmt w:val="bullet"/>
+      <w:lvlText w:val=""/>
+      <w:lvlJc w:val="left"/>
+      <w:pPr>
+        <w:ind w:left="6120" w:hanging="360"/>
+      </w:pPr>
+      <w:rPr>
+        <w:rFonts w:ascii="Wingdings" w:hAnsi="Wingdings" w:hint="default"/>
+      </w:rPr>
+    </w:lvl>
+  </w:abstractNum>
+  <w:abstractNum w:abstractNumId="21" w15:restartNumberingAfterBreak="0">
+    <w:nsid w:val="7FB40151"/>
+    <w:multiLevelType w:val="hybridMultilevel"/>
+    <w:tmpl w:val="544C51D8"/>
+    <w:lvl w:ilvl="0" w:tplc="3B186BDC">
+      <w:start w:val="1"/>
+      <w:numFmt w:val="bullet"/>
+      <w:lvlText w:val=""/>
+      <w:lvlJc w:val="left"/>
+      <w:pPr>
+        <w:ind w:left="360" w:hanging="360"/>
+      </w:pPr>
+      <w:rPr>
+        <w:rFonts w:ascii="Symbol" w:hAnsi="Symbol" w:hint="default"/>
+        <w:color w:val="auto"/>
+      </w:rPr>
+    </w:lvl>
+    <w:lvl w:ilvl="1" w:tplc="04090003" w:tentative="1">
+      <w:start w:val="1"/>
+      <w:numFmt w:val="bullet"/>
+      <w:lvlText w:val="o"/>
+      <w:lvlJc w:val="left"/>
+      <w:pPr>
+        <w:ind w:left="1080" w:hanging="360"/>
+      </w:pPr>
+      <w:rPr>
+        <w:rFonts w:ascii="Courier New" w:hAnsi="Courier New" w:cs="Courier New" w:hint="default"/>
+      </w:rPr>
+    </w:lvl>
+    <w:lvl w:ilvl="2" w:tplc="04090005" w:tentative="1">
+      <w:start w:val="1"/>
+      <w:numFmt w:val="bullet"/>
+      <w:lvlText w:val=""/>
+      <w:lvlJc w:val="left"/>
+      <w:pPr>
+        <w:ind w:left="1800" w:hanging="360"/>
+      </w:pPr>
+      <w:rPr>
+        <w:rFonts w:ascii="Wingdings" w:hAnsi="Wingdings" w:hint="default"/>
+      </w:rPr>
+    </w:lvl>
+    <w:lvl w:ilvl="3" w:tplc="04090001" w:tentative="1">
+      <w:start w:val="1"/>
+      <w:numFmt w:val="bullet"/>
+      <w:lvlText w:val=""/>
+      <w:lvlJc w:val="left"/>
+      <w:pPr>
+        <w:ind w:left="2520" w:hanging="360"/>
+      </w:pPr>
+      <w:rPr>
+        <w:rFonts w:ascii="Symbol" w:hAnsi="Symbol" w:hint="default"/>
+      </w:rPr>
+    </w:lvl>
+    <w:lvl w:ilvl="4" w:tplc="04090003" w:tentative="1">
+      <w:start w:val="1"/>
+      <w:numFmt w:val="bullet"/>
+      <w:lvlText w:val="o"/>
+      <w:lvlJc w:val="left"/>
+      <w:pPr>
+        <w:ind w:left="3240" w:hanging="360"/>
+      </w:pPr>
+      <w:rPr>
+        <w:rFonts w:ascii="Courier New" w:hAnsi="Courier New" w:cs="Courier New" w:hint="default"/>
+      </w:rPr>
+    </w:lvl>
+    <w:lvl w:ilvl="5" w:tplc="04090005" w:tentative="1">
+      <w:start w:val="1"/>
+      <w:numFmt w:val="bullet"/>
+      <w:lvlText w:val=""/>
+      <w:lvlJc w:val="left"/>
+      <w:pPr>
+        <w:ind w:left="3960" w:hanging="360"/>
+      </w:pPr>
+      <w:rPr>
+        <w:rFonts w:ascii="Wingdings" w:hAnsi="Wingdings" w:hint="default"/>
+      </w:rPr>
+    </w:lvl>
+    <w:lvl w:ilvl="6" w:tplc="04090001" w:tentative="1">
+      <w:start w:val="1"/>
+      <w:numFmt w:val="bullet"/>
+      <w:lvlText w:val=""/>
+      <w:lvlJc w:val="left"/>
+      <w:pPr>
+        <w:ind w:left="4680" w:hanging="360"/>
+      </w:pPr>
+      <w:rPr>
+        <w:rFonts w:ascii="Symbol" w:hAnsi="Symbol" w:hint="default"/>
+      </w:rPr>
+    </w:lvl>
+    <w:lvl w:ilvl="7" w:tplc="04090003" w:tentative="1">
+      <w:start w:val="1"/>
+      <w:numFmt w:val="bullet"/>
+      <w:lvlText w:val="o"/>
+      <w:lvlJc w:val="left"/>
+      <w:pPr>
+        <w:ind w:left="5400" w:hanging="360"/>
+      </w:pPr>
+      <w:rPr>
+        <w:rFonts w:ascii="Courier New" w:hAnsi="Courier New" w:cs="Courier New" w:hint="default"/>
+      </w:rPr>
+    </w:lvl>
+    <w:lvl w:ilvl="8" w:tplc="04090005" w:tentative="1">
+      <w:start w:val="1"/>
+      <w:numFmt w:val="bullet"/>
+      <w:lvlText w:val=""/>
+      <w:lvlJc w:val="left"/>
+      <w:pPr>
+        <w:ind w:left="6120" w:hanging="360"/>
+      </w:pPr>
+      <w:rPr>
+        <w:rFonts w:ascii="Wingdings" w:hAnsi="Wingdings" w:hint="default"/>
+      </w:rPr>
+    </w:lvl>
+  </w:abstractNum>
   <w:num w:numId="1">
+    <w:abstractNumId w:val="19"/>
+  </w:num>
+  <w:num w:numId="2">
+    <w:abstractNumId w:val="12"/>
+  </w:num>
+  <w:num w:numId="3">
+    <w:abstractNumId w:val="19"/>
+  </w:num>
+  <w:num w:numId="4">
+    <w:abstractNumId w:val="11"/>
+  </w:num>
+  <w:num w:numId="5">
+    <w:abstractNumId w:val="1"/>
+  </w:num>
+  <w:num w:numId="6">
+    <w:abstractNumId w:val="15"/>
+  </w:num>
+  <w:num w:numId="7">
+    <w:abstractNumId w:val="10"/>
+  </w:num>
+  <w:num w:numId="8">
     <w:abstractNumId w:val="17"/>
   </w:num>
-  <w:num w:numId="2">
-    <w:abstractNumId w:val="10"/>
+  <w:num w:numId="9">
+    <w:abstractNumId w:val="3"/>
   </w:num>
-  <w:num w:numId="3">
-    <w:abstractNumId w:val="17"/>
+  <w:num w:numId="10">
+    <w:abstractNumId w:val="6"/>
   </w:num>
-  <w:num w:numId="4">
+  <w:num w:numId="11">
+    <w:abstractNumId w:val="13"/>
+  </w:num>
+  <w:num w:numId="12">
+    <w:abstractNumId w:val="7"/>
+  </w:num>
+  <w:num w:numId="13">
+    <w:abstractNumId w:val="16"/>
+  </w:num>
+  <w:num w:numId="14">
+    <w:abstractNumId w:val="18"/>
+  </w:num>
+  <w:num w:numId="15">
+    <w:abstractNumId w:val="5"/>
+  </w:num>
+  <w:num w:numId="16">
+    <w:abstractNumId w:val="2"/>
+  </w:num>
+  <w:num w:numId="17">
+    <w:abstractNumId w:val="8"/>
+  </w:num>
+  <w:num w:numId="18">
+    <w:abstractNumId w:val="14"/>
+  </w:num>
+  <w:num w:numId="19">
     <w:abstractNumId w:val="9"/>
   </w:num>
-  <w:num w:numId="5">
+  <w:num w:numId="20">
     <w:abstractNumId w:val="0"/>
   </w:num>
-  <w:num w:numId="6">
-    <w:abstractNumId w:val="13"/>
+  <w:num w:numId="21">
+    <w:abstractNumId w:val="21"/>
   </w:num>
-  <w:num w:numId="7">
-    <w:abstractNumId w:val="8"/>
-  </w:num>
-  <w:num w:numId="8">
-    <w:abstractNumId w:val="15"/>
-  </w:num>
-  <w:num w:numId="9">
-    <w:abstractNumId w:val="2"/>
-  </w:num>
-  <w:num w:numId="10">
+  <w:num w:numId="22">
     <w:abstractNumId w:val="4"/>
   </w:num>
-  <w:num w:numId="11">
-    <w:abstractNumId w:val="11"/>
-  </w:num>
-  <w:num w:numId="12">
-    <w:abstractNumId w:val="5"/>
-  </w:num>
-  <w:num w:numId="13">
-    <w:abstractNumId w:val="14"/>
-  </w:num>
-  <w:num w:numId="14">
-    <w:abstractNumId w:val="16"/>
-  </w:num>
-  <w:num w:numId="15">
-    <w:abstractNumId w:val="3"/>
-  </w:num>
-  <w:num w:numId="16">
-    <w:abstractNumId w:val="1"/>
-  </w:num>
-  <w:num w:numId="17">
-    <w:abstractNumId w:val="6"/>
-  </w:num>
-  <w:num w:numId="18">
-    <w:abstractNumId w:val="12"/>
-  </w:num>
-  <w:num w:numId="19">
-    <w:abstractNumId w:val="7"/>
+  <w:num w:numId="23">
+    <w:abstractNumId w:val="20"/>
   </w:num>
 </w:numbering>
 </file>

</xml_diff>